<commit_message>
pruebas gerente y algunas de agente
</commit_message>
<xml_diff>
--- a/editPruebas/1 - Plan de prueba.docx
+++ b/editPruebas/1 - Plan de prueba.docx
@@ -529,6 +529,76 @@
             <w:pPr>
               <w:pStyle w:val="Sinespaciado"/>
             </w:pPr>
+            <w:r>
+              <w:rPr>
+                <w:rFonts w:cstheme="minorHAnsi"/>
+              </w:rPr>
+              <w:t xml:space="preserve">• </w:t>
+            </w:r>
+            <w:r>
+              <w:t>Ver Gráficos de torta.</w:t>
+            </w:r>
+          </w:p>
+          <w:p>
+            <w:pPr>
+              <w:pStyle w:val="Sinespaciado"/>
+            </w:pPr>
+            <w:r>
+              <w:rPr>
+                <w:rFonts w:cstheme="minorHAnsi"/>
+              </w:rPr>
+              <w:t xml:space="preserve">• </w:t>
+            </w:r>
+            <w:r>
+              <w:t>Ver Gráficos lineales.</w:t>
+            </w:r>
+          </w:p>
+          <w:p>
+            <w:pPr>
+              <w:pStyle w:val="Sinespaciado"/>
+            </w:pPr>
+            <w:r>
+              <w:rPr>
+                <w:rFonts w:cstheme="minorHAnsi"/>
+              </w:rPr>
+              <w:t xml:space="preserve">• </w:t>
+            </w:r>
+            <w:r>
+              <w:t>Buscar Vehículo</w:t>
+            </w:r>
+            <w:r>
+              <w:t>.</w:t>
+            </w:r>
+          </w:p>
+          <w:p>
+            <w:pPr>
+              <w:pStyle w:val="Sinespaciado"/>
+            </w:pPr>
+            <w:r>
+              <w:rPr>
+                <w:rFonts w:cstheme="minorHAnsi"/>
+              </w:rPr>
+              <w:t xml:space="preserve">• </w:t>
+            </w:r>
+            <w:r>
+              <w:t>Agregar Observaciones.</w:t>
+            </w:r>
+          </w:p>
+          <w:p>
+            <w:pPr>
+              <w:pStyle w:val="Sinespaciado"/>
+            </w:pPr>
+            <w:r>
+              <w:rPr>
+                <w:rFonts w:cstheme="minorHAnsi"/>
+              </w:rPr>
+              <w:t>• Ver inventario.</w:t>
+            </w:r>
+          </w:p>
+          <w:p>
+            <w:pPr>
+              <w:pStyle w:val="Sinespaciado"/>
+            </w:pPr>
           </w:p>
           <w:p>
             <w:pPr>
@@ -786,23 +856,6 @@
               <w:t xml:space="preserve">• </w:t>
             </w:r>
             <w:r>
-              <w:t>Buscar Vehículo</w:t>
-            </w:r>
-            <w:r>
-              <w:t>.</w:t>
-            </w:r>
-          </w:p>
-          <w:p>
-            <w:pPr>
-              <w:pStyle w:val="Sinespaciado"/>
-            </w:pPr>
-            <w:r>
-              <w:rPr>
-                <w:rFonts w:cstheme="minorHAnsi"/>
-              </w:rPr>
-              <w:t xml:space="preserve">• </w:t>
-            </w:r>
-            <w:r>
               <w:t>Ingresar Vehículo</w:t>
             </w:r>
             <w:r>
@@ -820,58 +873,7 @@
               <w:t xml:space="preserve">• </w:t>
             </w:r>
             <w:r>
-              <w:t>Agregar Observaciones</w:t>
-            </w:r>
-            <w:r>
-              <w:t>.</w:t>
-            </w:r>
-          </w:p>
-          <w:p>
-            <w:pPr>
-              <w:pStyle w:val="Sinespaciado"/>
-            </w:pPr>
-            <w:r>
-              <w:rPr>
-                <w:rFonts w:cstheme="minorHAnsi"/>
-              </w:rPr>
-              <w:t xml:space="preserve">• </w:t>
-            </w:r>
-            <w:r>
               <w:t>Egresar Vehículo</w:t>
-            </w:r>
-            <w:r>
-              <w:t>.</w:t>
-            </w:r>
-          </w:p>
-          <w:p>
-            <w:pPr>
-              <w:pStyle w:val="Sinespaciado"/>
-            </w:pPr>
-            <w:r>
-              <w:rPr>
-                <w:rFonts w:cstheme="minorHAnsi"/>
-              </w:rPr>
-              <w:t xml:space="preserve">• </w:t>
-            </w:r>
-            <w:r>
-              <w:t>Ver Gráficos lineales</w:t>
-            </w:r>
-            <w:r>
-              <w:t>.</w:t>
-            </w:r>
-          </w:p>
-          <w:p>
-            <w:pPr>
-              <w:pStyle w:val="Sinespaciado"/>
-            </w:pPr>
-            <w:r>
-              <w:rPr>
-                <w:rFonts w:cstheme="minorHAnsi"/>
-              </w:rPr>
-              <w:t xml:space="preserve">• </w:t>
-            </w:r>
-            <w:r>
-              <w:t>Ver Gráficos de torta</w:t>
             </w:r>
             <w:r>
               <w:t>.</w:t>

</xml_diff>

<commit_message>
pruebas: modificacion en tablas de la 1 a la 8, carpeta pdfPruebas con el pdf que contiene las 8 tablas. tablas 7 y 8 incompleta (hay que corregir los casos para completarlas)
</commit_message>
<xml_diff>
--- a/editPruebas/1 - Plan de prueba.docx
+++ b/editPruebas/1 - Plan de prueba.docx
@@ -100,7 +100,7 @@
               <w:rPr>
                 <w:b/>
               </w:rPr>
-              <w:t>Hoja ½</w:t>
+              <w:t>2 Hojas</w:t>
             </w:r>
           </w:p>
         </w:tc>
@@ -587,6 +587,9 @@
           <w:p>
             <w:pPr>
               <w:pStyle w:val="Sinespaciado"/>
+              <w:rPr>
+                <w:rFonts w:cstheme="minorHAnsi"/>
+              </w:rPr>
             </w:pPr>
             <w:r>
               <w:rPr>
@@ -599,11 +602,6 @@
             <w:pPr>
               <w:pStyle w:val="Sinespaciado"/>
             </w:pPr>
-          </w:p>
-          <w:p>
-            <w:pPr>
-              <w:pStyle w:val="Sinespaciado"/>
-            </w:pPr>
             <w:r>
               <w:rPr>
                 <w:rFonts w:cstheme="minorHAnsi"/>
@@ -611,10 +609,7 @@
               <w:t xml:space="preserve">• </w:t>
             </w:r>
             <w:r>
-              <w:t>Alta Documento</w:t>
-            </w:r>
-            <w:r>
-              <w:t>.</w:t>
+              <w:t>Egresar Vehículo.</w:t>
             </w:r>
           </w:p>
           <w:p>
@@ -628,265 +623,8 @@
               <w:t xml:space="preserve">• </w:t>
             </w:r>
             <w:r>
-              <w:t>Modificar Documento</w:t>
-            </w:r>
-            <w:r>
-              <w:t>.</w:t>
-            </w:r>
-          </w:p>
-          <w:p>
-            <w:pPr>
-              <w:pStyle w:val="Sinespaciado"/>
-            </w:pPr>
-            <w:r>
-              <w:rPr>
-                <w:rFonts w:cstheme="minorHAnsi"/>
-              </w:rPr>
-              <w:t xml:space="preserve">• </w:t>
-            </w:r>
-            <w:r>
-              <w:t>Baja Documento</w:t>
-            </w:r>
-            <w:r>
-              <w:t>.</w:t>
-            </w:r>
-          </w:p>
-          <w:p>
-            <w:pPr>
-              <w:pStyle w:val="Sinespaciado"/>
-            </w:pPr>
-            <w:r>
-              <w:rPr>
-                <w:rFonts w:cstheme="minorHAnsi"/>
-              </w:rPr>
-              <w:t xml:space="preserve">• </w:t>
-            </w:r>
-            <w:r>
-              <w:t>Alta Informe de Dominio</w:t>
-            </w:r>
-            <w:r>
-              <w:t>.</w:t>
-            </w:r>
-          </w:p>
-          <w:p>
-            <w:pPr>
-              <w:pStyle w:val="Sinespaciado"/>
-            </w:pPr>
-            <w:r>
-              <w:rPr>
-                <w:rFonts w:cstheme="minorHAnsi"/>
-              </w:rPr>
-              <w:t xml:space="preserve">• </w:t>
-            </w:r>
-            <w:r>
-              <w:t>Modificación Informe de Dominio</w:t>
-            </w:r>
-            <w:r>
-              <w:t>.</w:t>
-            </w:r>
-          </w:p>
-          <w:p>
-            <w:pPr>
-              <w:pStyle w:val="Sinespaciado"/>
-            </w:pPr>
-            <w:r>
-              <w:rPr>
-                <w:rFonts w:cstheme="minorHAnsi"/>
-              </w:rPr>
-              <w:t xml:space="preserve">• </w:t>
-            </w:r>
-            <w:r>
-              <w:t>Baja Informe de Dominio</w:t>
-            </w:r>
-            <w:r>
-              <w:t>.</w:t>
-            </w:r>
-          </w:p>
-          <w:p>
-            <w:pPr>
-              <w:pStyle w:val="Sinespaciado"/>
-            </w:pPr>
-            <w:r>
-              <w:rPr>
-                <w:rFonts w:cstheme="minorHAnsi"/>
-              </w:rPr>
-              <w:t xml:space="preserve">• </w:t>
-            </w:r>
-            <w:r>
-              <w:t>Alta Números Di</w:t>
-            </w:r>
-            <w:r>
-              <w:t>s</w:t>
-            </w:r>
-            <w:r>
-              <w:t>posición, SUACI</w:t>
-            </w:r>
-            <w:r>
-              <w:t xml:space="preserve"> y/o</w:t>
-            </w:r>
-            <w:r>
-              <w:t xml:space="preserve"> SAP</w:t>
-            </w:r>
-            <w:r>
-              <w:t>.</w:t>
-            </w:r>
-          </w:p>
-          <w:p>
-            <w:pPr>
-              <w:pStyle w:val="Sinespaciado"/>
-            </w:pPr>
-            <w:r>
-              <w:rPr>
-                <w:rFonts w:cstheme="minorHAnsi"/>
-              </w:rPr>
-              <w:t xml:space="preserve">• </w:t>
-            </w:r>
-            <w:r>
-              <w:t>Modificación Números Di</w:t>
-            </w:r>
-            <w:r>
-              <w:t>s</w:t>
-            </w:r>
-            <w:r>
-              <w:t>posición, SUACI</w:t>
-            </w:r>
-            <w:r>
-              <w:t xml:space="preserve"> y/o</w:t>
-            </w:r>
-            <w:r>
-              <w:t xml:space="preserve"> SAP</w:t>
-            </w:r>
-            <w:r>
-              <w:t>.</w:t>
-            </w:r>
-          </w:p>
-          <w:p>
-            <w:pPr>
-              <w:pStyle w:val="Sinespaciado"/>
-            </w:pPr>
-            <w:r>
-              <w:rPr>
-                <w:rFonts w:cstheme="minorHAnsi"/>
-              </w:rPr>
-              <w:t xml:space="preserve">• </w:t>
-            </w:r>
-            <w:r>
-              <w:t>Modificación Registro</w:t>
-            </w:r>
-            <w:r>
-              <w:t>.</w:t>
-            </w:r>
-          </w:p>
-          <w:p>
-            <w:pPr>
-              <w:pStyle w:val="Sinespaciado"/>
-            </w:pPr>
-            <w:r>
-              <w:rPr>
-                <w:rFonts w:cstheme="minorHAnsi"/>
-              </w:rPr>
-              <w:t xml:space="preserve">• </w:t>
-            </w:r>
-            <w:r>
-              <w:t>Baja Registro</w:t>
-            </w:r>
-            <w:r>
-              <w:t>.</w:t>
-            </w:r>
-          </w:p>
-          <w:p>
-            <w:pPr>
-              <w:pStyle w:val="Sinespaciado"/>
-            </w:pPr>
-            <w:r>
-              <w:rPr>
-                <w:rFonts w:cstheme="minorHAnsi"/>
-              </w:rPr>
-              <w:t xml:space="preserve">• </w:t>
-            </w:r>
-            <w:r>
-              <w:t>Generar Boleta de compactación</w:t>
-            </w:r>
-            <w:r>
-              <w:t>.</w:t>
-            </w:r>
-          </w:p>
-          <w:p>
-            <w:pPr>
-              <w:pStyle w:val="Sinespaciado"/>
-            </w:pPr>
-            <w:r>
-              <w:rPr>
-                <w:rFonts w:cstheme="minorHAnsi"/>
-              </w:rPr>
-              <w:t xml:space="preserve">• </w:t>
-            </w:r>
-            <w:r>
-              <w:t>Generar Acta de Entrega</w:t>
-            </w:r>
-            <w:r>
-              <w:t>.</w:t>
-            </w:r>
-          </w:p>
-          <w:p>
-            <w:pPr>
-              <w:pStyle w:val="Sinespaciado"/>
-            </w:pPr>
-            <w:r>
-              <w:rPr>
-                <w:rFonts w:cstheme="minorHAnsi"/>
-              </w:rPr>
-              <w:t xml:space="preserve">• </w:t>
-            </w:r>
-            <w:r>
-              <w:t>Cambiar Estado de Vehículo (Bloquear/Permitir egreso)</w:t>
-            </w:r>
-            <w:r>
-              <w:t>.</w:t>
-            </w:r>
-          </w:p>
-          <w:p>
-            <w:pPr>
-              <w:pStyle w:val="Sinespaciado"/>
-            </w:pPr>
-            <w:r>
-              <w:rPr>
-                <w:rFonts w:cstheme="minorHAnsi"/>
-              </w:rPr>
-              <w:t xml:space="preserve">• </w:t>
-            </w:r>
-            <w:r>
-              <w:t>Ingresar Vehículo</w:t>
-            </w:r>
-            <w:r>
-              <w:t>.</w:t>
-            </w:r>
-          </w:p>
-          <w:p>
-            <w:pPr>
-              <w:pStyle w:val="Sinespaciado"/>
-            </w:pPr>
-            <w:r>
-              <w:rPr>
-                <w:rFonts w:cstheme="minorHAnsi"/>
-              </w:rPr>
-              <w:t xml:space="preserve">• </w:t>
-            </w:r>
-            <w:r>
-              <w:t>Egresar Vehículo</w:t>
-            </w:r>
-            <w:r>
-              <w:t>.</w:t>
-            </w:r>
-          </w:p>
-          <w:p>
-            <w:pPr>
-              <w:pStyle w:val="Sinespaciado"/>
-              <w:rPr>
-                <w:rFonts w:cstheme="minorHAnsi"/>
-                <w:b/>
-              </w:rPr>
-            </w:pPr>
+              <w:t>Ingresar Vehículo.</w:t>
+            </w:r>
           </w:p>
           <w:p>
             <w:pPr>
@@ -916,15 +654,15 @@
               </w:rPr>
               <w:t xml:space="preserve">Cantidad de casos de prueba: </w:t>
             </w:r>
-          </w:p>
-          <w:p>
-            <w:pPr>
-              <w:pStyle w:val="Sinespaciado"/>
-              <w:rPr>
-                <w:rFonts w:cstheme="minorHAnsi"/>
-                <w:b/>
-              </w:rPr>
-            </w:pPr>
+            <w:r>
+              <w:rPr>
+                <w:rFonts w:asciiTheme="minorHAnsi" w:hAnsiTheme="minorHAnsi" w:cstheme="minorHAnsi"/>
+                <w:bCs/>
+                <w:sz w:val="22"/>
+                <w:szCs w:val="22"/>
+              </w:rPr>
+              <w:t>168</w:t>
+            </w:r>
           </w:p>
           <w:p>
             <w:pPr>
@@ -1249,6 +987,7 @@
               <w:pStyle w:val="Sinespaciado"/>
             </w:pPr>
             <w:r>
+              <w:lastRenderedPageBreak/>
               <w:t xml:space="preserve">• Defelippe Joan Manuel: Arquitecto/diseñador y </w:t>
             </w:r>
             <w:proofErr w:type="spellStart"/>

</xml_diff>